<commit_message>
Edit milestone , delete final progress
</commit_message>
<xml_diff>
--- a/milestone_table.docx
+++ b/milestone_table.docx
@@ -8094,2959 +8094,8 @@
       <w:r>
         <w:t xml:space="preserve"> Progress report II Milestone</w:t>
       </w:r>
-    </w:p>
-    <w:tbl>
-      <w:tblPr>
-        <w:tblStyle w:val="a3"/>
-        <w:tblW w:w="0" w:type="auto"/>
-        <w:tblLook w:val="04A0" w:firstRow="1" w:lastRow="0" w:firstColumn="1" w:lastColumn="0" w:noHBand="0" w:noVBand="1"/>
-      </w:tblPr>
-      <w:tblGrid>
-        <w:gridCol w:w="442"/>
-        <w:gridCol w:w="2408"/>
-        <w:gridCol w:w="1167"/>
-        <w:gridCol w:w="1196"/>
-        <w:gridCol w:w="1029"/>
-        <w:gridCol w:w="376"/>
-        <w:gridCol w:w="405"/>
-        <w:gridCol w:w="459"/>
-        <w:gridCol w:w="459"/>
-        <w:gridCol w:w="467"/>
-        <w:gridCol w:w="460"/>
-        <w:gridCol w:w="466"/>
-        <w:gridCol w:w="478"/>
-        <w:gridCol w:w="466"/>
-        <w:gridCol w:w="464"/>
-        <w:gridCol w:w="461"/>
-        <w:gridCol w:w="474"/>
-        <w:gridCol w:w="454"/>
-        <w:gridCol w:w="469"/>
-        <w:gridCol w:w="443"/>
-        <w:gridCol w:w="440"/>
-        <w:gridCol w:w="465"/>
-      </w:tblGrid>
-      <w:tr>
-        <w:tc>
-          <w:tcPr>
-            <w:tcW w:w="442" w:type="dxa"/>
-            <w:vMerge w:val="restart"/>
-            <w:shd w:val="clear" w:color="auto" w:fill="BFBFBF" w:themeFill="background1" w:themeFillShade="BF"/>
-          </w:tcPr>
-          <w:p>
-            <w:pPr>
-              <w:jc w:val="center"/>
-              <w:rPr>
-                <w:b/>
-                <w:bCs/>
-              </w:rPr>
-            </w:pPr>
-            <w:r>
-              <w:rPr>
-                <w:b/>
-                <w:bCs/>
-              </w:rPr>
-              <w:lastRenderedPageBreak/>
-              <w:t>ID</w:t>
-            </w:r>
-          </w:p>
-        </w:tc>
-        <w:tc>
-          <w:tcPr>
-            <w:tcW w:w="2408" w:type="dxa"/>
-            <w:vMerge w:val="restart"/>
-            <w:shd w:val="clear" w:color="auto" w:fill="BFBFBF" w:themeFill="background1" w:themeFillShade="BF"/>
-          </w:tcPr>
-          <w:p>
-            <w:pPr>
-              <w:jc w:val="center"/>
-              <w:rPr>
-                <w:b/>
-                <w:bCs/>
-              </w:rPr>
-            </w:pPr>
-            <w:r>
-              <w:rPr>
-                <w:b/>
-                <w:bCs/>
-              </w:rPr>
-              <w:t>Task name</w:t>
-            </w:r>
-          </w:p>
-        </w:tc>
-        <w:tc>
-          <w:tcPr>
-            <w:tcW w:w="1167" w:type="dxa"/>
-            <w:vMerge w:val="restart"/>
-            <w:shd w:val="clear" w:color="auto" w:fill="BFBFBF" w:themeFill="background1" w:themeFillShade="BF"/>
-          </w:tcPr>
-          <w:p>
-            <w:pPr>
-              <w:jc w:val="center"/>
-              <w:rPr>
-                <w:b/>
-                <w:bCs/>
-              </w:rPr>
-            </w:pPr>
-            <w:r>
-              <w:rPr>
-                <w:b/>
-                <w:bCs/>
-              </w:rPr>
-              <w:t>Start</w:t>
-            </w:r>
-          </w:p>
-        </w:tc>
-        <w:tc>
-          <w:tcPr>
-            <w:tcW w:w="1196" w:type="dxa"/>
-            <w:vMerge w:val="restart"/>
-            <w:shd w:val="clear" w:color="auto" w:fill="BFBFBF" w:themeFill="background1" w:themeFillShade="BF"/>
-          </w:tcPr>
-          <w:p>
-            <w:pPr>
-              <w:jc w:val="center"/>
-              <w:rPr>
-                <w:b/>
-                <w:bCs/>
-              </w:rPr>
-            </w:pPr>
-            <w:r>
-              <w:rPr>
-                <w:b/>
-                <w:bCs/>
-              </w:rPr>
-              <w:t>Finish</w:t>
-            </w:r>
-          </w:p>
-        </w:tc>
-        <w:tc>
-          <w:tcPr>
-            <w:tcW w:w="1029" w:type="dxa"/>
-            <w:vMerge w:val="restart"/>
-            <w:shd w:val="clear" w:color="auto" w:fill="BFBFBF" w:themeFill="background1" w:themeFillShade="BF"/>
-          </w:tcPr>
-          <w:p>
-            <w:pPr>
-              <w:jc w:val="center"/>
-              <w:rPr>
-                <w:b/>
-                <w:bCs/>
-              </w:rPr>
-            </w:pPr>
-            <w:r>
-              <w:rPr>
-                <w:b/>
-                <w:bCs/>
-              </w:rPr>
-              <w:t>Duration</w:t>
-            </w:r>
-          </w:p>
-        </w:tc>
-        <w:tc>
-          <w:tcPr>
-            <w:tcW w:w="7706" w:type="dxa"/>
-            <w:gridSpan w:val="17"/>
-            <w:shd w:val="clear" w:color="auto" w:fill="BFBFBF" w:themeFill="background1" w:themeFillShade="BF"/>
-          </w:tcPr>
-          <w:p>
-            <w:pPr>
-              <w:jc w:val="center"/>
-              <w:rPr>
-                <w:b/>
-                <w:bCs/>
-              </w:rPr>
-            </w:pPr>
-            <w:r>
-              <w:rPr>
-                <w:b/>
-                <w:bCs/>
-              </w:rPr>
-              <w:t>April 2015</w:t>
-            </w:r>
-          </w:p>
-        </w:tc>
-      </w:tr>
-      <w:tr>
-        <w:tc>
-          <w:tcPr>
-            <w:tcW w:w="442" w:type="dxa"/>
-            <w:vMerge/>
-          </w:tcPr>
-          <w:p/>
-        </w:tc>
-        <w:tc>
-          <w:tcPr>
-            <w:tcW w:w="2408" w:type="dxa"/>
-            <w:vMerge/>
-          </w:tcPr>
-          <w:p/>
-        </w:tc>
-        <w:tc>
-          <w:tcPr>
-            <w:tcW w:w="1167" w:type="dxa"/>
-            <w:vMerge/>
-          </w:tcPr>
-          <w:p/>
-        </w:tc>
-        <w:tc>
-          <w:tcPr>
-            <w:tcW w:w="1196" w:type="dxa"/>
-            <w:vMerge/>
-          </w:tcPr>
-          <w:p/>
-        </w:tc>
-        <w:tc>
-          <w:tcPr>
-            <w:tcW w:w="1029" w:type="dxa"/>
-            <w:vMerge/>
-          </w:tcPr>
-          <w:p/>
-        </w:tc>
-        <w:tc>
-          <w:tcPr>
-            <w:tcW w:w="376" w:type="dxa"/>
-          </w:tcPr>
-          <w:p>
-            <w:r>
-              <w:t>1</w:t>
-            </w:r>
-          </w:p>
-        </w:tc>
-        <w:tc>
-          <w:tcPr>
-            <w:tcW w:w="405" w:type="dxa"/>
-          </w:tcPr>
-          <w:p>
-            <w:r>
-              <w:t>9</w:t>
-            </w:r>
-          </w:p>
-        </w:tc>
-        <w:tc>
-          <w:tcPr>
-            <w:tcW w:w="459" w:type="dxa"/>
-          </w:tcPr>
-          <w:p>
-            <w:r>
-              <w:t>11</w:t>
-            </w:r>
-          </w:p>
-        </w:tc>
-        <w:tc>
-          <w:tcPr>
-            <w:tcW w:w="459" w:type="dxa"/>
-          </w:tcPr>
-          <w:p>
-            <w:r>
-              <w:t>12</w:t>
-            </w:r>
-          </w:p>
-        </w:tc>
-        <w:tc>
-          <w:tcPr>
-            <w:tcW w:w="467" w:type="dxa"/>
-          </w:tcPr>
-          <w:p>
-            <w:r>
-              <w:t>13</w:t>
-            </w:r>
-          </w:p>
-        </w:tc>
-        <w:tc>
-          <w:tcPr>
-            <w:tcW w:w="460" w:type="dxa"/>
-          </w:tcPr>
-          <w:p>
-            <w:r>
-              <w:t>14</w:t>
-            </w:r>
-          </w:p>
-        </w:tc>
-        <w:tc>
-          <w:tcPr>
-            <w:tcW w:w="466" w:type="dxa"/>
-          </w:tcPr>
-          <w:p>
-            <w:r>
-              <w:t>15</w:t>
-            </w:r>
-          </w:p>
-        </w:tc>
-        <w:tc>
-          <w:tcPr>
-            <w:tcW w:w="478" w:type="dxa"/>
-          </w:tcPr>
-          <w:p>
-            <w:r>
-              <w:t>16</w:t>
-            </w:r>
-          </w:p>
-        </w:tc>
-        <w:tc>
-          <w:tcPr>
-            <w:tcW w:w="466" w:type="dxa"/>
-          </w:tcPr>
-          <w:p>
-            <w:r>
-              <w:t>17</w:t>
-            </w:r>
-          </w:p>
-        </w:tc>
-        <w:tc>
-          <w:tcPr>
-            <w:tcW w:w="464" w:type="dxa"/>
-          </w:tcPr>
-          <w:p>
-            <w:r>
-              <w:t>18</w:t>
-            </w:r>
-          </w:p>
-        </w:tc>
-        <w:tc>
-          <w:tcPr>
-            <w:tcW w:w="461" w:type="dxa"/>
-          </w:tcPr>
-          <w:p>
-            <w:r>
-              <w:t>19</w:t>
-            </w:r>
-          </w:p>
-        </w:tc>
-        <w:tc>
-          <w:tcPr>
-            <w:tcW w:w="474" w:type="dxa"/>
-          </w:tcPr>
-          <w:p>
-            <w:r>
-              <w:t>20</w:t>
-            </w:r>
-          </w:p>
-        </w:tc>
-        <w:tc>
-          <w:tcPr>
-            <w:tcW w:w="454" w:type="dxa"/>
-          </w:tcPr>
-          <w:p>
-            <w:r>
-              <w:t>21</w:t>
-            </w:r>
-          </w:p>
-        </w:tc>
-        <w:tc>
-          <w:tcPr>
-            <w:tcW w:w="469" w:type="dxa"/>
-          </w:tcPr>
-          <w:p>
-            <w:r>
-              <w:t>22</w:t>
-            </w:r>
-          </w:p>
-        </w:tc>
-        <w:tc>
-          <w:tcPr>
-            <w:tcW w:w="443" w:type="dxa"/>
-          </w:tcPr>
-          <w:p>
-            <w:r>
-              <w:t>23</w:t>
-            </w:r>
-          </w:p>
-        </w:tc>
-        <w:tc>
-          <w:tcPr>
-            <w:tcW w:w="440" w:type="dxa"/>
-          </w:tcPr>
-          <w:p>
-            <w:r>
-              <w:t>24</w:t>
-            </w:r>
-          </w:p>
-        </w:tc>
-        <w:tc>
-          <w:tcPr>
-            <w:tcW w:w="465" w:type="dxa"/>
-          </w:tcPr>
-          <w:p>
-            <w:r>
-              <w:t>25</w:t>
-            </w:r>
-          </w:p>
-        </w:tc>
-      </w:tr>
-      <w:tr>
-        <w:tc>
-          <w:tcPr>
-            <w:tcW w:w="442" w:type="dxa"/>
-          </w:tcPr>
-          <w:p>
-            <w:r>
-              <w:t>1</w:t>
-            </w:r>
-          </w:p>
-        </w:tc>
-        <w:tc>
-          <w:tcPr>
-            <w:tcW w:w="2408" w:type="dxa"/>
-          </w:tcPr>
-          <w:p>
-            <w:pPr>
-              <w:rPr>
-                <w:b/>
-                <w:bCs/>
-              </w:rPr>
-            </w:pPr>
-            <w:r>
-              <w:rPr>
-                <w:b/>
-                <w:bCs/>
-              </w:rPr>
-              <w:t>Final progress</w:t>
-            </w:r>
-          </w:p>
-        </w:tc>
-        <w:tc>
-          <w:tcPr>
-            <w:tcW w:w="1167" w:type="dxa"/>
-          </w:tcPr>
-          <w:p>
-            <w:r>
-              <w:t>1/4/2015</w:t>
-            </w:r>
-          </w:p>
-        </w:tc>
-        <w:tc>
-          <w:tcPr>
-            <w:tcW w:w="1196" w:type="dxa"/>
-          </w:tcPr>
-          <w:p>
-            <w:r>
-              <w:t>25/4/2015</w:t>
-            </w:r>
-          </w:p>
-        </w:tc>
-        <w:tc>
-          <w:tcPr>
-            <w:tcW w:w="1029" w:type="dxa"/>
-          </w:tcPr>
-          <w:p>
-            <w:pPr>
-              <w:jc w:val="center"/>
-            </w:pPr>
-            <w:r>
-              <w:t>24d</w:t>
-            </w:r>
-          </w:p>
-        </w:tc>
-        <w:tc>
-          <w:tcPr>
-            <w:tcW w:w="376" w:type="dxa"/>
-            <w:shd w:val="clear" w:color="auto" w:fill="5B9BD5" w:themeFill="accent1"/>
-          </w:tcPr>
-          <w:p/>
-        </w:tc>
-        <w:tc>
-          <w:tcPr>
-            <w:tcW w:w="405" w:type="dxa"/>
-            <w:shd w:val="clear" w:color="auto" w:fill="5B9BD5" w:themeFill="accent1"/>
-          </w:tcPr>
-          <w:p/>
-        </w:tc>
-        <w:tc>
-          <w:tcPr>
-            <w:tcW w:w="459" w:type="dxa"/>
-            <w:shd w:val="clear" w:color="auto" w:fill="5B9BD5" w:themeFill="accent1"/>
-          </w:tcPr>
-          <w:p/>
-        </w:tc>
-        <w:tc>
-          <w:tcPr>
-            <w:tcW w:w="459" w:type="dxa"/>
-            <w:shd w:val="clear" w:color="auto" w:fill="5B9BD5" w:themeFill="accent1"/>
-          </w:tcPr>
-          <w:p/>
-        </w:tc>
-        <w:tc>
-          <w:tcPr>
-            <w:tcW w:w="467" w:type="dxa"/>
-            <w:shd w:val="clear" w:color="auto" w:fill="5B9BD5" w:themeFill="accent1"/>
-          </w:tcPr>
-          <w:p/>
-        </w:tc>
-        <w:tc>
-          <w:tcPr>
-            <w:tcW w:w="460" w:type="dxa"/>
-            <w:shd w:val="clear" w:color="auto" w:fill="5B9BD5" w:themeFill="accent1"/>
-          </w:tcPr>
-          <w:p/>
-        </w:tc>
-        <w:tc>
-          <w:tcPr>
-            <w:tcW w:w="466" w:type="dxa"/>
-            <w:shd w:val="clear" w:color="auto" w:fill="5B9BD5" w:themeFill="accent1"/>
-          </w:tcPr>
-          <w:p/>
-        </w:tc>
-        <w:tc>
-          <w:tcPr>
-            <w:tcW w:w="478" w:type="dxa"/>
-            <w:shd w:val="clear" w:color="auto" w:fill="5B9BD5" w:themeFill="accent1"/>
-          </w:tcPr>
-          <w:p/>
-        </w:tc>
-        <w:tc>
-          <w:tcPr>
-            <w:tcW w:w="466" w:type="dxa"/>
-            <w:shd w:val="clear" w:color="auto" w:fill="5B9BD5" w:themeFill="accent1"/>
-          </w:tcPr>
-          <w:p/>
-        </w:tc>
-        <w:tc>
-          <w:tcPr>
-            <w:tcW w:w="464" w:type="dxa"/>
-            <w:shd w:val="clear" w:color="auto" w:fill="5B9BD5" w:themeFill="accent1"/>
-          </w:tcPr>
-          <w:p/>
-        </w:tc>
-        <w:tc>
-          <w:tcPr>
-            <w:tcW w:w="461" w:type="dxa"/>
-            <w:shd w:val="clear" w:color="auto" w:fill="5B9BD5" w:themeFill="accent1"/>
-          </w:tcPr>
-          <w:p/>
-        </w:tc>
-        <w:tc>
-          <w:tcPr>
-            <w:tcW w:w="474" w:type="dxa"/>
-            <w:shd w:val="clear" w:color="auto" w:fill="5B9BD5" w:themeFill="accent1"/>
-          </w:tcPr>
-          <w:p/>
-        </w:tc>
-        <w:tc>
-          <w:tcPr>
-            <w:tcW w:w="454" w:type="dxa"/>
-            <w:shd w:val="clear" w:color="auto" w:fill="5B9BD5" w:themeFill="accent1"/>
-          </w:tcPr>
-          <w:p/>
-        </w:tc>
-        <w:tc>
-          <w:tcPr>
-            <w:tcW w:w="469" w:type="dxa"/>
-            <w:shd w:val="clear" w:color="auto" w:fill="5B9BD5" w:themeFill="accent1"/>
-          </w:tcPr>
-          <w:p/>
-        </w:tc>
-        <w:tc>
-          <w:tcPr>
-            <w:tcW w:w="443" w:type="dxa"/>
-            <w:shd w:val="clear" w:color="auto" w:fill="5B9BD5" w:themeFill="accent1"/>
-          </w:tcPr>
-          <w:p/>
-        </w:tc>
-        <w:tc>
-          <w:tcPr>
-            <w:tcW w:w="440" w:type="dxa"/>
-            <w:shd w:val="clear" w:color="auto" w:fill="5B9BD5" w:themeFill="accent1"/>
-          </w:tcPr>
-          <w:p/>
-        </w:tc>
-        <w:tc>
-          <w:tcPr>
-            <w:tcW w:w="465" w:type="dxa"/>
-            <w:shd w:val="clear" w:color="auto" w:fill="5B9BD5" w:themeFill="accent1"/>
-          </w:tcPr>
-          <w:p/>
-        </w:tc>
-      </w:tr>
-      <w:tr>
-        <w:tc>
-          <w:tcPr>
-            <w:tcW w:w="442" w:type="dxa"/>
-          </w:tcPr>
-          <w:p>
-            <w:r>
-              <w:t>2</w:t>
-            </w:r>
-          </w:p>
-        </w:tc>
-        <w:tc>
-          <w:tcPr>
-            <w:tcW w:w="2408" w:type="dxa"/>
-          </w:tcPr>
-          <w:p>
-            <w:pPr>
-              <w:rPr>
-                <w:b/>
-                <w:bCs/>
-              </w:rPr>
-            </w:pPr>
-            <w:r>
-              <w:rPr>
-                <w:b/>
-                <w:bCs/>
-              </w:rPr>
-              <w:t>Test plan</w:t>
-            </w:r>
-          </w:p>
-        </w:tc>
-        <w:tc>
-          <w:tcPr>
-            <w:tcW w:w="1167" w:type="dxa"/>
-          </w:tcPr>
-          <w:p>
-            <w:r>
-              <w:t>1/4/2015</w:t>
-            </w:r>
-          </w:p>
-        </w:tc>
-        <w:tc>
-          <w:tcPr>
-            <w:tcW w:w="1196" w:type="dxa"/>
-          </w:tcPr>
-          <w:p>
-            <w:r>
-              <w:t>11/4/2015</w:t>
-            </w:r>
-          </w:p>
-        </w:tc>
-        <w:tc>
-          <w:tcPr>
-            <w:tcW w:w="1029" w:type="dxa"/>
-          </w:tcPr>
-          <w:p>
-            <w:pPr>
-              <w:jc w:val="center"/>
-            </w:pPr>
-            <w:r>
-              <w:t>10d</w:t>
-            </w:r>
-          </w:p>
-        </w:tc>
-        <w:tc>
-          <w:tcPr>
-            <w:tcW w:w="376" w:type="dxa"/>
-            <w:shd w:val="clear" w:color="auto" w:fill="5B9BD5" w:themeFill="accent1"/>
-          </w:tcPr>
-          <w:p/>
-        </w:tc>
-        <w:tc>
-          <w:tcPr>
-            <w:tcW w:w="405" w:type="dxa"/>
-            <w:shd w:val="clear" w:color="auto" w:fill="5B9BD5" w:themeFill="accent1"/>
-          </w:tcPr>
-          <w:p/>
-        </w:tc>
-        <w:tc>
-          <w:tcPr>
-            <w:tcW w:w="459" w:type="dxa"/>
-            <w:shd w:val="clear" w:color="auto" w:fill="5B9BD5" w:themeFill="accent1"/>
-          </w:tcPr>
-          <w:p/>
-        </w:tc>
-        <w:tc>
-          <w:tcPr>
-            <w:tcW w:w="459" w:type="dxa"/>
-            <w:shd w:val="clear" w:color="auto" w:fill="auto"/>
-          </w:tcPr>
-          <w:p/>
-        </w:tc>
-        <w:tc>
-          <w:tcPr>
-            <w:tcW w:w="467" w:type="dxa"/>
-            <w:shd w:val="clear" w:color="auto" w:fill="auto"/>
-          </w:tcPr>
-          <w:p/>
-        </w:tc>
-        <w:tc>
-          <w:tcPr>
-            <w:tcW w:w="460" w:type="dxa"/>
-          </w:tcPr>
-          <w:p/>
-        </w:tc>
-        <w:tc>
-          <w:tcPr>
-            <w:tcW w:w="466" w:type="dxa"/>
-          </w:tcPr>
-          <w:p/>
-        </w:tc>
-        <w:tc>
-          <w:tcPr>
-            <w:tcW w:w="478" w:type="dxa"/>
-          </w:tcPr>
-          <w:p/>
-        </w:tc>
-        <w:tc>
-          <w:tcPr>
-            <w:tcW w:w="466" w:type="dxa"/>
-          </w:tcPr>
-          <w:p/>
-        </w:tc>
-        <w:tc>
-          <w:tcPr>
-            <w:tcW w:w="464" w:type="dxa"/>
-          </w:tcPr>
-          <w:p/>
-        </w:tc>
-        <w:tc>
-          <w:tcPr>
-            <w:tcW w:w="461" w:type="dxa"/>
-          </w:tcPr>
-          <w:p/>
-        </w:tc>
-        <w:tc>
-          <w:tcPr>
-            <w:tcW w:w="474" w:type="dxa"/>
-          </w:tcPr>
-          <w:p/>
-        </w:tc>
-        <w:tc>
-          <w:tcPr>
-            <w:tcW w:w="454" w:type="dxa"/>
-          </w:tcPr>
-          <w:p/>
-        </w:tc>
-        <w:tc>
-          <w:tcPr>
-            <w:tcW w:w="469" w:type="dxa"/>
-          </w:tcPr>
-          <w:p/>
-        </w:tc>
-        <w:tc>
-          <w:tcPr>
-            <w:tcW w:w="443" w:type="dxa"/>
-          </w:tcPr>
-          <w:p/>
-        </w:tc>
-        <w:tc>
-          <w:tcPr>
-            <w:tcW w:w="440" w:type="dxa"/>
-          </w:tcPr>
-          <w:p/>
-        </w:tc>
-        <w:tc>
-          <w:tcPr>
-            <w:tcW w:w="465" w:type="dxa"/>
-          </w:tcPr>
-          <w:p/>
-        </w:tc>
-      </w:tr>
-      <w:tr>
-        <w:tc>
-          <w:tcPr>
-            <w:tcW w:w="442" w:type="dxa"/>
-          </w:tcPr>
-          <w:p>
-            <w:r>
-              <w:t>3</w:t>
-            </w:r>
-          </w:p>
-        </w:tc>
-        <w:tc>
-          <w:tcPr>
-            <w:tcW w:w="2408" w:type="dxa"/>
-          </w:tcPr>
-          <w:p>
-            <w:r>
-              <w:t>System test</w:t>
-            </w:r>
-          </w:p>
-        </w:tc>
-        <w:tc>
-          <w:tcPr>
-            <w:tcW w:w="1167" w:type="dxa"/>
-          </w:tcPr>
-          <w:p>
-            <w:r>
-              <w:t>9/4/2015</w:t>
-            </w:r>
-          </w:p>
-        </w:tc>
-        <w:tc>
-          <w:tcPr>
-            <w:tcW w:w="1196" w:type="dxa"/>
-          </w:tcPr>
-          <w:p>
-            <w:r>
-              <w:t>9/4/2015</w:t>
-            </w:r>
-          </w:p>
-        </w:tc>
-        <w:tc>
-          <w:tcPr>
-            <w:tcW w:w="1029" w:type="dxa"/>
-          </w:tcPr>
-          <w:p>
-            <w:pPr>
-              <w:jc w:val="center"/>
-            </w:pPr>
-            <w:r>
-              <w:t>1d</w:t>
-            </w:r>
-          </w:p>
-        </w:tc>
-        <w:tc>
-          <w:tcPr>
-            <w:tcW w:w="376" w:type="dxa"/>
-            <w:shd w:val="clear" w:color="auto" w:fill="FFFFFF" w:themeFill="background1"/>
-          </w:tcPr>
-          <w:p/>
-        </w:tc>
-        <w:tc>
-          <w:tcPr>
-            <w:tcW w:w="405" w:type="dxa"/>
-            <w:shd w:val="clear" w:color="auto" w:fill="5B9BD5" w:themeFill="accent1"/>
-          </w:tcPr>
-          <w:p/>
-        </w:tc>
-        <w:tc>
-          <w:tcPr>
-            <w:tcW w:w="459" w:type="dxa"/>
-            <w:shd w:val="clear" w:color="auto" w:fill="5B9BD5" w:themeFill="accent1"/>
-          </w:tcPr>
-          <w:p/>
-        </w:tc>
-        <w:tc>
-          <w:tcPr>
-            <w:tcW w:w="459" w:type="dxa"/>
-            <w:shd w:val="clear" w:color="auto" w:fill="auto"/>
-          </w:tcPr>
-          <w:p/>
-        </w:tc>
-        <w:tc>
-          <w:tcPr>
-            <w:tcW w:w="467" w:type="dxa"/>
-            <w:shd w:val="clear" w:color="auto" w:fill="auto"/>
-          </w:tcPr>
-          <w:p/>
-        </w:tc>
-        <w:tc>
-          <w:tcPr>
-            <w:tcW w:w="460" w:type="dxa"/>
-          </w:tcPr>
-          <w:p/>
-        </w:tc>
-        <w:tc>
-          <w:tcPr>
-            <w:tcW w:w="466" w:type="dxa"/>
-          </w:tcPr>
-          <w:p/>
-        </w:tc>
-        <w:tc>
-          <w:tcPr>
-            <w:tcW w:w="478" w:type="dxa"/>
-          </w:tcPr>
-          <w:p/>
-        </w:tc>
-        <w:tc>
-          <w:tcPr>
-            <w:tcW w:w="466" w:type="dxa"/>
-          </w:tcPr>
-          <w:p/>
-        </w:tc>
-        <w:tc>
-          <w:tcPr>
-            <w:tcW w:w="464" w:type="dxa"/>
-          </w:tcPr>
-          <w:p/>
-        </w:tc>
-        <w:tc>
-          <w:tcPr>
-            <w:tcW w:w="461" w:type="dxa"/>
-          </w:tcPr>
-          <w:p/>
-        </w:tc>
-        <w:tc>
-          <w:tcPr>
-            <w:tcW w:w="474" w:type="dxa"/>
-          </w:tcPr>
-          <w:p/>
-        </w:tc>
-        <w:tc>
-          <w:tcPr>
-            <w:tcW w:w="454" w:type="dxa"/>
-          </w:tcPr>
-          <w:p/>
-        </w:tc>
-        <w:tc>
-          <w:tcPr>
-            <w:tcW w:w="469" w:type="dxa"/>
-          </w:tcPr>
-          <w:p/>
-        </w:tc>
-        <w:tc>
-          <w:tcPr>
-            <w:tcW w:w="443" w:type="dxa"/>
-          </w:tcPr>
-          <w:p/>
-        </w:tc>
-        <w:tc>
-          <w:tcPr>
-            <w:tcW w:w="440" w:type="dxa"/>
-          </w:tcPr>
-          <w:p/>
-        </w:tc>
-        <w:tc>
-          <w:tcPr>
-            <w:tcW w:w="465" w:type="dxa"/>
-          </w:tcPr>
-          <w:p/>
-        </w:tc>
-      </w:tr>
-      <w:tr>
-        <w:tc>
-          <w:tcPr>
-            <w:tcW w:w="442" w:type="dxa"/>
-          </w:tcPr>
-          <w:p>
-            <w:r>
-              <w:t>4</w:t>
-            </w:r>
-          </w:p>
-        </w:tc>
-        <w:tc>
-          <w:tcPr>
-            <w:tcW w:w="2408" w:type="dxa"/>
-          </w:tcPr>
-          <w:p>
-            <w:pPr>
-              <w:rPr>
-                <w:b/>
-                <w:bCs/>
-              </w:rPr>
-            </w:pPr>
-            <w:r>
-              <w:rPr>
-                <w:b/>
-                <w:bCs/>
-              </w:rPr>
-              <w:t>Documentation</w:t>
-            </w:r>
-          </w:p>
-        </w:tc>
-        <w:tc>
-          <w:tcPr>
-            <w:tcW w:w="1167" w:type="dxa"/>
-          </w:tcPr>
-          <w:p>
-            <w:r>
-              <w:t>9/4/2015</w:t>
-            </w:r>
-          </w:p>
-        </w:tc>
-        <w:tc>
-          <w:tcPr>
-            <w:tcW w:w="1196" w:type="dxa"/>
-          </w:tcPr>
-          <w:p>
-            <w:r>
-              <w:t>11/4/2015</w:t>
-            </w:r>
-          </w:p>
-        </w:tc>
-        <w:tc>
-          <w:tcPr>
-            <w:tcW w:w="1029" w:type="dxa"/>
-          </w:tcPr>
-          <w:p>
-            <w:pPr>
-              <w:jc w:val="center"/>
-            </w:pPr>
-            <w:r>
-              <w:t>2d</w:t>
-            </w:r>
-          </w:p>
-        </w:tc>
-        <w:tc>
-          <w:tcPr>
-            <w:tcW w:w="376" w:type="dxa"/>
-            <w:shd w:val="clear" w:color="auto" w:fill="auto"/>
-          </w:tcPr>
-          <w:p/>
-        </w:tc>
-        <w:tc>
-          <w:tcPr>
-            <w:tcW w:w="405" w:type="dxa"/>
-            <w:shd w:val="clear" w:color="auto" w:fill="5B9BD5" w:themeFill="accent1"/>
-          </w:tcPr>
-          <w:p/>
-        </w:tc>
-        <w:tc>
-          <w:tcPr>
-            <w:tcW w:w="459" w:type="dxa"/>
-            <w:shd w:val="clear" w:color="auto" w:fill="5B9BD5" w:themeFill="accent1"/>
-          </w:tcPr>
-          <w:p/>
-        </w:tc>
-        <w:tc>
-          <w:tcPr>
-            <w:tcW w:w="459" w:type="dxa"/>
-            <w:shd w:val="clear" w:color="auto" w:fill="auto"/>
-          </w:tcPr>
-          <w:p/>
-        </w:tc>
-        <w:tc>
-          <w:tcPr>
-            <w:tcW w:w="467" w:type="dxa"/>
-            <w:shd w:val="clear" w:color="auto" w:fill="auto"/>
-          </w:tcPr>
-          <w:p/>
-        </w:tc>
-        <w:tc>
-          <w:tcPr>
-            <w:tcW w:w="460" w:type="dxa"/>
-          </w:tcPr>
-          <w:p/>
-        </w:tc>
-        <w:tc>
-          <w:tcPr>
-            <w:tcW w:w="466" w:type="dxa"/>
-            <w:shd w:val="clear" w:color="auto" w:fill="auto"/>
-          </w:tcPr>
-          <w:p/>
-        </w:tc>
-        <w:tc>
-          <w:tcPr>
-            <w:tcW w:w="478" w:type="dxa"/>
-            <w:shd w:val="clear" w:color="auto" w:fill="auto"/>
-          </w:tcPr>
-          <w:p/>
-        </w:tc>
-        <w:tc>
-          <w:tcPr>
-            <w:tcW w:w="466" w:type="dxa"/>
-          </w:tcPr>
-          <w:p/>
-        </w:tc>
-        <w:tc>
-          <w:tcPr>
-            <w:tcW w:w="464" w:type="dxa"/>
-          </w:tcPr>
-          <w:p/>
-        </w:tc>
-        <w:tc>
-          <w:tcPr>
-            <w:tcW w:w="461" w:type="dxa"/>
-          </w:tcPr>
-          <w:p/>
-        </w:tc>
-        <w:tc>
-          <w:tcPr>
-            <w:tcW w:w="474" w:type="dxa"/>
-          </w:tcPr>
-          <w:p/>
-        </w:tc>
-        <w:tc>
-          <w:tcPr>
-            <w:tcW w:w="454" w:type="dxa"/>
-          </w:tcPr>
-          <w:p/>
-        </w:tc>
-        <w:tc>
-          <w:tcPr>
-            <w:tcW w:w="469" w:type="dxa"/>
-          </w:tcPr>
-          <w:p/>
-        </w:tc>
-        <w:tc>
-          <w:tcPr>
-            <w:tcW w:w="443" w:type="dxa"/>
-          </w:tcPr>
-          <w:p/>
-        </w:tc>
-        <w:tc>
-          <w:tcPr>
-            <w:tcW w:w="440" w:type="dxa"/>
-          </w:tcPr>
-          <w:p/>
-        </w:tc>
-        <w:tc>
-          <w:tcPr>
-            <w:tcW w:w="465" w:type="dxa"/>
-          </w:tcPr>
-          <w:p/>
-        </w:tc>
-      </w:tr>
-      <w:tr>
-        <w:tc>
-          <w:tcPr>
-            <w:tcW w:w="442" w:type="dxa"/>
-          </w:tcPr>
-          <w:p>
-            <w:r>
-              <w:t>5</w:t>
-            </w:r>
-          </w:p>
-        </w:tc>
-        <w:tc>
-          <w:tcPr>
-            <w:tcW w:w="2408" w:type="dxa"/>
-          </w:tcPr>
-          <w:p>
-            <w:r>
-              <w:t>Review Development plan</w:t>
-            </w:r>
-          </w:p>
-        </w:tc>
-        <w:tc>
-          <w:tcPr>
-            <w:tcW w:w="1167" w:type="dxa"/>
-          </w:tcPr>
-          <w:p>
-            <w:r>
-              <w:t>9/4/2015</w:t>
-            </w:r>
-          </w:p>
-        </w:tc>
-        <w:tc>
-          <w:tcPr>
-            <w:tcW w:w="1196" w:type="dxa"/>
-          </w:tcPr>
-          <w:p>
-            <w:r>
-              <w:t>11/4/2015</w:t>
-            </w:r>
-          </w:p>
-        </w:tc>
-        <w:tc>
-          <w:tcPr>
-            <w:tcW w:w="1029" w:type="dxa"/>
-          </w:tcPr>
-          <w:p>
-            <w:pPr>
-              <w:jc w:val="center"/>
-            </w:pPr>
-            <w:r>
-              <w:t>2d</w:t>
-            </w:r>
-          </w:p>
-        </w:tc>
-        <w:tc>
-          <w:tcPr>
-            <w:tcW w:w="376" w:type="dxa"/>
-            <w:shd w:val="clear" w:color="auto" w:fill="auto"/>
-          </w:tcPr>
-          <w:p/>
-        </w:tc>
-        <w:tc>
-          <w:tcPr>
-            <w:tcW w:w="405" w:type="dxa"/>
-            <w:shd w:val="clear" w:color="auto" w:fill="5B9BD5" w:themeFill="accent1"/>
-          </w:tcPr>
-          <w:p/>
-        </w:tc>
-        <w:tc>
-          <w:tcPr>
-            <w:tcW w:w="459" w:type="dxa"/>
-            <w:shd w:val="clear" w:color="auto" w:fill="5B9BD5" w:themeFill="accent1"/>
-          </w:tcPr>
-          <w:p/>
-        </w:tc>
-        <w:tc>
-          <w:tcPr>
-            <w:tcW w:w="459" w:type="dxa"/>
-            <w:shd w:val="clear" w:color="auto" w:fill="auto"/>
-          </w:tcPr>
-          <w:p/>
-        </w:tc>
-        <w:tc>
-          <w:tcPr>
-            <w:tcW w:w="467" w:type="dxa"/>
-            <w:shd w:val="clear" w:color="auto" w:fill="auto"/>
-          </w:tcPr>
-          <w:p/>
-        </w:tc>
-        <w:tc>
-          <w:tcPr>
-            <w:tcW w:w="460" w:type="dxa"/>
-          </w:tcPr>
-          <w:p/>
-        </w:tc>
-        <w:tc>
-          <w:tcPr>
-            <w:tcW w:w="466" w:type="dxa"/>
-            <w:shd w:val="clear" w:color="auto" w:fill="auto"/>
-          </w:tcPr>
-          <w:p/>
-        </w:tc>
-        <w:tc>
-          <w:tcPr>
-            <w:tcW w:w="478" w:type="dxa"/>
-            <w:shd w:val="clear" w:color="auto" w:fill="auto"/>
-          </w:tcPr>
-          <w:p/>
-        </w:tc>
-        <w:tc>
-          <w:tcPr>
-            <w:tcW w:w="466" w:type="dxa"/>
-          </w:tcPr>
-          <w:p/>
-        </w:tc>
-        <w:tc>
-          <w:tcPr>
-            <w:tcW w:w="464" w:type="dxa"/>
-          </w:tcPr>
-          <w:p/>
-        </w:tc>
-        <w:tc>
-          <w:tcPr>
-            <w:tcW w:w="461" w:type="dxa"/>
-          </w:tcPr>
-          <w:p/>
-        </w:tc>
-        <w:tc>
-          <w:tcPr>
-            <w:tcW w:w="474" w:type="dxa"/>
-          </w:tcPr>
-          <w:p/>
-        </w:tc>
-        <w:tc>
-          <w:tcPr>
-            <w:tcW w:w="454" w:type="dxa"/>
-          </w:tcPr>
-          <w:p/>
-        </w:tc>
-        <w:tc>
-          <w:tcPr>
-            <w:tcW w:w="469" w:type="dxa"/>
-          </w:tcPr>
-          <w:p/>
-        </w:tc>
-        <w:tc>
-          <w:tcPr>
-            <w:tcW w:w="443" w:type="dxa"/>
-          </w:tcPr>
-          <w:p/>
-        </w:tc>
-        <w:tc>
-          <w:tcPr>
-            <w:tcW w:w="440" w:type="dxa"/>
-          </w:tcPr>
-          <w:p/>
-        </w:tc>
-        <w:tc>
-          <w:tcPr>
-            <w:tcW w:w="465" w:type="dxa"/>
-          </w:tcPr>
-          <w:p/>
-        </w:tc>
-      </w:tr>
-      <w:tr>
-        <w:tc>
-          <w:tcPr>
-            <w:tcW w:w="442" w:type="dxa"/>
-          </w:tcPr>
-          <w:p>
-            <w:r>
-              <w:t>6</w:t>
-            </w:r>
-          </w:p>
-        </w:tc>
-        <w:tc>
-          <w:tcPr>
-            <w:tcW w:w="2408" w:type="dxa"/>
-          </w:tcPr>
-          <w:p>
-            <w:r>
-              <w:t>Review Quality plan</w:t>
-            </w:r>
-          </w:p>
-        </w:tc>
-        <w:tc>
-          <w:tcPr>
-            <w:tcW w:w="1167" w:type="dxa"/>
-          </w:tcPr>
-          <w:p>
-            <w:r>
-              <w:t>11/4/2015</w:t>
-            </w:r>
-          </w:p>
-        </w:tc>
-        <w:tc>
-          <w:tcPr>
-            <w:tcW w:w="1196" w:type="dxa"/>
-          </w:tcPr>
-          <w:p>
-            <w:r>
-              <w:t>11/4/2015</w:t>
-            </w:r>
-          </w:p>
-        </w:tc>
-        <w:tc>
-          <w:tcPr>
-            <w:tcW w:w="1029" w:type="dxa"/>
-          </w:tcPr>
-          <w:p>
-            <w:pPr>
-              <w:jc w:val="center"/>
-            </w:pPr>
-            <w:r>
-              <w:t>1d</w:t>
-            </w:r>
-          </w:p>
-        </w:tc>
-        <w:tc>
-          <w:tcPr>
-            <w:tcW w:w="376" w:type="dxa"/>
-            <w:shd w:val="clear" w:color="auto" w:fill="auto"/>
-          </w:tcPr>
-          <w:p/>
-        </w:tc>
-        <w:tc>
-          <w:tcPr>
-            <w:tcW w:w="405" w:type="dxa"/>
-            <w:shd w:val="clear" w:color="auto" w:fill="auto"/>
-          </w:tcPr>
-          <w:p/>
-        </w:tc>
-        <w:tc>
-          <w:tcPr>
-            <w:tcW w:w="459" w:type="dxa"/>
-            <w:shd w:val="clear" w:color="auto" w:fill="5B9BD5" w:themeFill="accent1"/>
-          </w:tcPr>
-          <w:p/>
-        </w:tc>
-        <w:tc>
-          <w:tcPr>
-            <w:tcW w:w="459" w:type="dxa"/>
-            <w:shd w:val="clear" w:color="auto" w:fill="auto"/>
-          </w:tcPr>
-          <w:p/>
-        </w:tc>
-        <w:tc>
-          <w:tcPr>
-            <w:tcW w:w="467" w:type="dxa"/>
-            <w:shd w:val="clear" w:color="auto" w:fill="FFFFFF" w:themeFill="background1"/>
-          </w:tcPr>
-          <w:p/>
-        </w:tc>
-        <w:tc>
-          <w:tcPr>
-            <w:tcW w:w="460" w:type="dxa"/>
-            <w:shd w:val="clear" w:color="auto" w:fill="FFFFFF" w:themeFill="background1"/>
-          </w:tcPr>
-          <w:p/>
-        </w:tc>
-        <w:tc>
-          <w:tcPr>
-            <w:tcW w:w="466" w:type="dxa"/>
-            <w:shd w:val="clear" w:color="auto" w:fill="auto"/>
-          </w:tcPr>
-          <w:p/>
-        </w:tc>
-        <w:tc>
-          <w:tcPr>
-            <w:tcW w:w="478" w:type="dxa"/>
-            <w:shd w:val="clear" w:color="auto" w:fill="auto"/>
-          </w:tcPr>
-          <w:p/>
-        </w:tc>
-        <w:tc>
-          <w:tcPr>
-            <w:tcW w:w="466" w:type="dxa"/>
-          </w:tcPr>
-          <w:p/>
-        </w:tc>
-        <w:tc>
-          <w:tcPr>
-            <w:tcW w:w="464" w:type="dxa"/>
-          </w:tcPr>
-          <w:p/>
-        </w:tc>
-        <w:tc>
-          <w:tcPr>
-            <w:tcW w:w="461" w:type="dxa"/>
-          </w:tcPr>
-          <w:p/>
-        </w:tc>
-        <w:tc>
-          <w:tcPr>
-            <w:tcW w:w="474" w:type="dxa"/>
-          </w:tcPr>
-          <w:p/>
-        </w:tc>
-        <w:tc>
-          <w:tcPr>
-            <w:tcW w:w="454" w:type="dxa"/>
-          </w:tcPr>
-          <w:p/>
-        </w:tc>
-        <w:tc>
-          <w:tcPr>
-            <w:tcW w:w="469" w:type="dxa"/>
-          </w:tcPr>
-          <w:p/>
-        </w:tc>
-        <w:tc>
-          <w:tcPr>
-            <w:tcW w:w="443" w:type="dxa"/>
-          </w:tcPr>
-          <w:p/>
-        </w:tc>
-        <w:tc>
-          <w:tcPr>
-            <w:tcW w:w="440" w:type="dxa"/>
-          </w:tcPr>
-          <w:p/>
-        </w:tc>
-        <w:tc>
-          <w:tcPr>
-            <w:tcW w:w="465" w:type="dxa"/>
-          </w:tcPr>
-          <w:p/>
-        </w:tc>
-      </w:tr>
-      <w:tr>
-        <w:tc>
-          <w:tcPr>
-            <w:tcW w:w="442" w:type="dxa"/>
-          </w:tcPr>
-          <w:p>
-            <w:r>
-              <w:t>7</w:t>
-            </w:r>
-          </w:p>
-        </w:tc>
-        <w:tc>
-          <w:tcPr>
-            <w:tcW w:w="2408" w:type="dxa"/>
-          </w:tcPr>
-          <w:p>
-            <w:r>
-              <w:t>Review SRS</w:t>
-            </w:r>
-          </w:p>
-        </w:tc>
-        <w:tc>
-          <w:tcPr>
-            <w:tcW w:w="1167" w:type="dxa"/>
-          </w:tcPr>
-          <w:p>
-            <w:r>
-              <w:t>11/4/2015</w:t>
-            </w:r>
-          </w:p>
-        </w:tc>
-        <w:tc>
-          <w:tcPr>
-            <w:tcW w:w="1196" w:type="dxa"/>
-          </w:tcPr>
-          <w:p>
-            <w:r>
-              <w:t>12/4/2015</w:t>
-            </w:r>
-          </w:p>
-        </w:tc>
-        <w:tc>
-          <w:tcPr>
-            <w:tcW w:w="1029" w:type="dxa"/>
-          </w:tcPr>
-          <w:p>
-            <w:pPr>
-              <w:jc w:val="center"/>
-            </w:pPr>
-            <w:r>
-              <w:t>2d</w:t>
-            </w:r>
-          </w:p>
-        </w:tc>
-        <w:tc>
-          <w:tcPr>
-            <w:tcW w:w="376" w:type="dxa"/>
-            <w:shd w:val="clear" w:color="auto" w:fill="auto"/>
-          </w:tcPr>
-          <w:p/>
-        </w:tc>
-        <w:tc>
-          <w:tcPr>
-            <w:tcW w:w="405" w:type="dxa"/>
-          </w:tcPr>
-          <w:p/>
-        </w:tc>
-        <w:tc>
-          <w:tcPr>
-            <w:tcW w:w="459" w:type="dxa"/>
-            <w:shd w:val="clear" w:color="auto" w:fill="5B9BD5" w:themeFill="accent1"/>
-          </w:tcPr>
-          <w:p/>
-        </w:tc>
-        <w:tc>
-          <w:tcPr>
-            <w:tcW w:w="459" w:type="dxa"/>
-            <w:shd w:val="clear" w:color="auto" w:fill="5B9BD5" w:themeFill="accent1"/>
-          </w:tcPr>
-          <w:p/>
-        </w:tc>
-        <w:tc>
-          <w:tcPr>
-            <w:tcW w:w="467" w:type="dxa"/>
-            <w:shd w:val="clear" w:color="auto" w:fill="FFFFFF" w:themeFill="background1"/>
-          </w:tcPr>
-          <w:p/>
-        </w:tc>
-        <w:tc>
-          <w:tcPr>
-            <w:tcW w:w="460" w:type="dxa"/>
-            <w:shd w:val="clear" w:color="auto" w:fill="FFFFFF" w:themeFill="background1"/>
-          </w:tcPr>
-          <w:p/>
-        </w:tc>
-        <w:tc>
-          <w:tcPr>
-            <w:tcW w:w="466" w:type="dxa"/>
-            <w:shd w:val="clear" w:color="auto" w:fill="auto"/>
-          </w:tcPr>
-          <w:p/>
-        </w:tc>
-        <w:tc>
-          <w:tcPr>
-            <w:tcW w:w="478" w:type="dxa"/>
-            <w:shd w:val="clear" w:color="auto" w:fill="auto"/>
-          </w:tcPr>
-          <w:p/>
-        </w:tc>
-        <w:tc>
-          <w:tcPr>
-            <w:tcW w:w="466" w:type="dxa"/>
-          </w:tcPr>
-          <w:p/>
-        </w:tc>
-        <w:tc>
-          <w:tcPr>
-            <w:tcW w:w="464" w:type="dxa"/>
-          </w:tcPr>
-          <w:p/>
-        </w:tc>
-        <w:tc>
-          <w:tcPr>
-            <w:tcW w:w="461" w:type="dxa"/>
-          </w:tcPr>
-          <w:p/>
-        </w:tc>
-        <w:tc>
-          <w:tcPr>
-            <w:tcW w:w="474" w:type="dxa"/>
-          </w:tcPr>
-          <w:p/>
-        </w:tc>
-        <w:tc>
-          <w:tcPr>
-            <w:tcW w:w="454" w:type="dxa"/>
-          </w:tcPr>
-          <w:p/>
-        </w:tc>
-        <w:tc>
-          <w:tcPr>
-            <w:tcW w:w="469" w:type="dxa"/>
-          </w:tcPr>
-          <w:p/>
-        </w:tc>
-        <w:tc>
-          <w:tcPr>
-            <w:tcW w:w="443" w:type="dxa"/>
-          </w:tcPr>
-          <w:p/>
-        </w:tc>
-        <w:tc>
-          <w:tcPr>
-            <w:tcW w:w="440" w:type="dxa"/>
-          </w:tcPr>
-          <w:p/>
-        </w:tc>
-        <w:tc>
-          <w:tcPr>
-            <w:tcW w:w="465" w:type="dxa"/>
-          </w:tcPr>
-          <w:p/>
-        </w:tc>
-      </w:tr>
-      <w:tr>
-        <w:tc>
-          <w:tcPr>
-            <w:tcW w:w="442" w:type="dxa"/>
-          </w:tcPr>
-          <w:p>
-            <w:r>
-              <w:t>8</w:t>
-            </w:r>
-          </w:p>
-        </w:tc>
-        <w:tc>
-          <w:tcPr>
-            <w:tcW w:w="2408" w:type="dxa"/>
-          </w:tcPr>
-          <w:p>
-            <w:r>
-              <w:t>Review Software</w:t>
-            </w:r>
-          </w:p>
-        </w:tc>
-        <w:tc>
-          <w:tcPr>
-            <w:tcW w:w="1167" w:type="dxa"/>
-          </w:tcPr>
-          <w:p>
-            <w:r>
-              <w:t>11/4/2015</w:t>
-            </w:r>
-          </w:p>
-        </w:tc>
-        <w:tc>
-          <w:tcPr>
-            <w:tcW w:w="1196" w:type="dxa"/>
-          </w:tcPr>
-          <w:p>
-            <w:r>
-              <w:t>12/4/2015</w:t>
-            </w:r>
-          </w:p>
-        </w:tc>
-        <w:tc>
-          <w:tcPr>
-            <w:tcW w:w="1029" w:type="dxa"/>
-          </w:tcPr>
-          <w:p>
-            <w:pPr>
-              <w:jc w:val="center"/>
-            </w:pPr>
-            <w:r>
-              <w:t>2d</w:t>
-            </w:r>
-          </w:p>
-        </w:tc>
-        <w:tc>
-          <w:tcPr>
-            <w:tcW w:w="376" w:type="dxa"/>
-            <w:shd w:val="clear" w:color="auto" w:fill="auto"/>
-          </w:tcPr>
-          <w:p/>
-        </w:tc>
-        <w:tc>
-          <w:tcPr>
-            <w:tcW w:w="405" w:type="dxa"/>
-          </w:tcPr>
-          <w:p/>
-        </w:tc>
-        <w:tc>
-          <w:tcPr>
-            <w:tcW w:w="459" w:type="dxa"/>
-            <w:shd w:val="clear" w:color="auto" w:fill="5B9BD5" w:themeFill="accent1"/>
-          </w:tcPr>
-          <w:p>
-            <w:pPr>
-              <w:rPr>
-                <w:color w:val="5B9BD5" w:themeColor="accent1"/>
-              </w:rPr>
-            </w:pPr>
-          </w:p>
-        </w:tc>
-        <w:tc>
-          <w:tcPr>
-            <w:tcW w:w="459" w:type="dxa"/>
-            <w:shd w:val="clear" w:color="auto" w:fill="5B9BD5" w:themeFill="accent1"/>
-          </w:tcPr>
-          <w:p>
-            <w:pPr>
-              <w:rPr>
-                <w:color w:val="5B9BD5" w:themeColor="accent1"/>
-              </w:rPr>
-            </w:pPr>
-          </w:p>
-        </w:tc>
-        <w:tc>
-          <w:tcPr>
-            <w:tcW w:w="467" w:type="dxa"/>
-            <w:shd w:val="clear" w:color="auto" w:fill="FFFFFF" w:themeFill="background1"/>
-          </w:tcPr>
-          <w:p/>
-        </w:tc>
-        <w:tc>
-          <w:tcPr>
-            <w:tcW w:w="460" w:type="dxa"/>
-            <w:shd w:val="clear" w:color="auto" w:fill="FFFFFF" w:themeFill="background1"/>
-          </w:tcPr>
-          <w:p/>
-        </w:tc>
-        <w:tc>
-          <w:tcPr>
-            <w:tcW w:w="466" w:type="dxa"/>
-            <w:shd w:val="clear" w:color="auto" w:fill="auto"/>
-          </w:tcPr>
-          <w:p/>
-        </w:tc>
-        <w:tc>
-          <w:tcPr>
-            <w:tcW w:w="478" w:type="dxa"/>
-            <w:shd w:val="clear" w:color="auto" w:fill="auto"/>
-          </w:tcPr>
-          <w:p/>
-        </w:tc>
-        <w:tc>
-          <w:tcPr>
-            <w:tcW w:w="466" w:type="dxa"/>
-          </w:tcPr>
-          <w:p/>
-        </w:tc>
-        <w:tc>
-          <w:tcPr>
-            <w:tcW w:w="464" w:type="dxa"/>
-          </w:tcPr>
-          <w:p/>
-        </w:tc>
-        <w:tc>
-          <w:tcPr>
-            <w:tcW w:w="461" w:type="dxa"/>
-          </w:tcPr>
-          <w:p/>
-        </w:tc>
-        <w:tc>
-          <w:tcPr>
-            <w:tcW w:w="474" w:type="dxa"/>
-          </w:tcPr>
-          <w:p/>
-        </w:tc>
-        <w:tc>
-          <w:tcPr>
-            <w:tcW w:w="454" w:type="dxa"/>
-          </w:tcPr>
-          <w:p/>
-        </w:tc>
-        <w:tc>
-          <w:tcPr>
-            <w:tcW w:w="469" w:type="dxa"/>
-          </w:tcPr>
-          <w:p/>
-        </w:tc>
-        <w:tc>
-          <w:tcPr>
-            <w:tcW w:w="443" w:type="dxa"/>
-          </w:tcPr>
-          <w:p/>
-        </w:tc>
-        <w:tc>
-          <w:tcPr>
-            <w:tcW w:w="440" w:type="dxa"/>
-          </w:tcPr>
-          <w:p/>
-        </w:tc>
-        <w:tc>
-          <w:tcPr>
-            <w:tcW w:w="465" w:type="dxa"/>
-          </w:tcPr>
-          <w:p/>
-        </w:tc>
-      </w:tr>
-      <w:tr>
-        <w:tc>
-          <w:tcPr>
-            <w:tcW w:w="442" w:type="dxa"/>
-          </w:tcPr>
-          <w:p>
-            <w:r>
-              <w:t>9</w:t>
-            </w:r>
-          </w:p>
-        </w:tc>
-        <w:tc>
-          <w:tcPr>
-            <w:tcW w:w="2408" w:type="dxa"/>
-          </w:tcPr>
-          <w:p>
-            <w:r>
-              <w:t>Class diagram</w:t>
-            </w:r>
-          </w:p>
-        </w:tc>
-        <w:tc>
-          <w:tcPr>
-            <w:tcW w:w="1167" w:type="dxa"/>
-          </w:tcPr>
-          <w:p>
-            <w:r>
-              <w:t>12/4/2015</w:t>
-            </w:r>
-          </w:p>
-        </w:tc>
-        <w:tc>
-          <w:tcPr>
-            <w:tcW w:w="1196" w:type="dxa"/>
-          </w:tcPr>
-          <w:p>
-            <w:r>
-              <w:t>12/4/2015</w:t>
-            </w:r>
-          </w:p>
-        </w:tc>
-        <w:tc>
-          <w:tcPr>
-            <w:tcW w:w="1029" w:type="dxa"/>
-          </w:tcPr>
-          <w:p>
-            <w:pPr>
-              <w:jc w:val="center"/>
-            </w:pPr>
-            <w:r>
-              <w:t>1d</w:t>
-            </w:r>
-          </w:p>
-        </w:tc>
-        <w:tc>
-          <w:tcPr>
-            <w:tcW w:w="376" w:type="dxa"/>
-            <w:shd w:val="clear" w:color="auto" w:fill="auto"/>
-          </w:tcPr>
-          <w:p/>
-        </w:tc>
-        <w:tc>
-          <w:tcPr>
-            <w:tcW w:w="405" w:type="dxa"/>
-          </w:tcPr>
-          <w:p/>
-        </w:tc>
-        <w:tc>
-          <w:tcPr>
-            <w:tcW w:w="459" w:type="dxa"/>
-            <w:shd w:val="clear" w:color="auto" w:fill="FFFFFF" w:themeFill="background1"/>
-          </w:tcPr>
-          <w:p/>
-        </w:tc>
-        <w:tc>
-          <w:tcPr>
-            <w:tcW w:w="459" w:type="dxa"/>
-            <w:shd w:val="clear" w:color="auto" w:fill="5B9BD5" w:themeFill="accent1"/>
-          </w:tcPr>
-          <w:p/>
-        </w:tc>
-        <w:tc>
-          <w:tcPr>
-            <w:tcW w:w="467" w:type="dxa"/>
-            <w:shd w:val="clear" w:color="auto" w:fill="FFFFFF" w:themeFill="background1"/>
-          </w:tcPr>
-          <w:p/>
-        </w:tc>
-        <w:tc>
-          <w:tcPr>
-            <w:tcW w:w="460" w:type="dxa"/>
-            <w:shd w:val="clear" w:color="auto" w:fill="FFFFFF" w:themeFill="background1"/>
-          </w:tcPr>
-          <w:p/>
-        </w:tc>
-        <w:tc>
-          <w:tcPr>
-            <w:tcW w:w="466" w:type="dxa"/>
-            <w:shd w:val="clear" w:color="auto" w:fill="auto"/>
-          </w:tcPr>
-          <w:p/>
-        </w:tc>
-        <w:tc>
-          <w:tcPr>
-            <w:tcW w:w="478" w:type="dxa"/>
-            <w:shd w:val="clear" w:color="auto" w:fill="auto"/>
-          </w:tcPr>
-          <w:p/>
-        </w:tc>
-        <w:tc>
-          <w:tcPr>
-            <w:tcW w:w="466" w:type="dxa"/>
-          </w:tcPr>
-          <w:p/>
-        </w:tc>
-        <w:tc>
-          <w:tcPr>
-            <w:tcW w:w="464" w:type="dxa"/>
-          </w:tcPr>
-          <w:p/>
-        </w:tc>
-        <w:tc>
-          <w:tcPr>
-            <w:tcW w:w="461" w:type="dxa"/>
-          </w:tcPr>
-          <w:p/>
-        </w:tc>
-        <w:tc>
-          <w:tcPr>
-            <w:tcW w:w="474" w:type="dxa"/>
-          </w:tcPr>
-          <w:p/>
-        </w:tc>
-        <w:tc>
-          <w:tcPr>
-            <w:tcW w:w="454" w:type="dxa"/>
-          </w:tcPr>
-          <w:p/>
-        </w:tc>
-        <w:tc>
-          <w:tcPr>
-            <w:tcW w:w="469" w:type="dxa"/>
-          </w:tcPr>
-          <w:p/>
-        </w:tc>
-        <w:tc>
-          <w:tcPr>
-            <w:tcW w:w="443" w:type="dxa"/>
-          </w:tcPr>
-          <w:p/>
-        </w:tc>
-        <w:tc>
-          <w:tcPr>
-            <w:tcW w:w="440" w:type="dxa"/>
-          </w:tcPr>
-          <w:p/>
-        </w:tc>
-        <w:tc>
-          <w:tcPr>
-            <w:tcW w:w="465" w:type="dxa"/>
-          </w:tcPr>
-          <w:p/>
-        </w:tc>
-      </w:tr>
-      <w:tr>
-        <w:tc>
-          <w:tcPr>
-            <w:tcW w:w="442" w:type="dxa"/>
-          </w:tcPr>
-          <w:p>
-            <w:r>
-              <w:t>10</w:t>
-            </w:r>
-          </w:p>
-        </w:tc>
-        <w:tc>
-          <w:tcPr>
-            <w:tcW w:w="2408" w:type="dxa"/>
-          </w:tcPr>
-          <w:p>
-            <w:r>
-              <w:t>Method design</w:t>
-            </w:r>
-          </w:p>
-        </w:tc>
-        <w:tc>
-          <w:tcPr>
-            <w:tcW w:w="1167" w:type="dxa"/>
-          </w:tcPr>
-          <w:p>
-            <w:r>
-              <w:t>12/4/2015</w:t>
-            </w:r>
-          </w:p>
-        </w:tc>
-        <w:tc>
-          <w:tcPr>
-            <w:tcW w:w="1196" w:type="dxa"/>
-          </w:tcPr>
-          <w:p>
-            <w:r>
-              <w:t>12/4/2015</w:t>
-            </w:r>
-          </w:p>
-        </w:tc>
-        <w:tc>
-          <w:tcPr>
-            <w:tcW w:w="1029" w:type="dxa"/>
-          </w:tcPr>
-          <w:p>
-            <w:pPr>
-              <w:jc w:val="center"/>
-            </w:pPr>
-            <w:r>
-              <w:t>1d</w:t>
-            </w:r>
-          </w:p>
-        </w:tc>
-        <w:tc>
-          <w:tcPr>
-            <w:tcW w:w="376" w:type="dxa"/>
-            <w:shd w:val="clear" w:color="auto" w:fill="auto"/>
-          </w:tcPr>
-          <w:p/>
-        </w:tc>
-        <w:tc>
-          <w:tcPr>
-            <w:tcW w:w="405" w:type="dxa"/>
-          </w:tcPr>
-          <w:p/>
-        </w:tc>
-        <w:tc>
-          <w:tcPr>
-            <w:tcW w:w="459" w:type="dxa"/>
-            <w:shd w:val="clear" w:color="auto" w:fill="auto"/>
-          </w:tcPr>
-          <w:p/>
-        </w:tc>
-        <w:tc>
-          <w:tcPr>
-            <w:tcW w:w="459" w:type="dxa"/>
-            <w:shd w:val="clear" w:color="auto" w:fill="5B9BD5" w:themeFill="accent1"/>
-          </w:tcPr>
-          <w:p/>
-        </w:tc>
-        <w:tc>
-          <w:tcPr>
-            <w:tcW w:w="467" w:type="dxa"/>
-            <w:shd w:val="clear" w:color="auto" w:fill="auto"/>
-          </w:tcPr>
-          <w:p/>
-        </w:tc>
-        <w:tc>
-          <w:tcPr>
-            <w:tcW w:w="460" w:type="dxa"/>
-          </w:tcPr>
-          <w:p/>
-        </w:tc>
-        <w:tc>
-          <w:tcPr>
-            <w:tcW w:w="466" w:type="dxa"/>
-            <w:shd w:val="clear" w:color="auto" w:fill="auto"/>
-          </w:tcPr>
-          <w:p/>
-        </w:tc>
-        <w:tc>
-          <w:tcPr>
-            <w:tcW w:w="478" w:type="dxa"/>
-            <w:shd w:val="clear" w:color="auto" w:fill="auto"/>
-          </w:tcPr>
-          <w:p/>
-        </w:tc>
-        <w:tc>
-          <w:tcPr>
-            <w:tcW w:w="466" w:type="dxa"/>
-          </w:tcPr>
-          <w:p/>
-        </w:tc>
-        <w:tc>
-          <w:tcPr>
-            <w:tcW w:w="464" w:type="dxa"/>
-          </w:tcPr>
-          <w:p/>
-        </w:tc>
-        <w:tc>
-          <w:tcPr>
-            <w:tcW w:w="461" w:type="dxa"/>
-          </w:tcPr>
-          <w:p/>
-        </w:tc>
-        <w:tc>
-          <w:tcPr>
-            <w:tcW w:w="474" w:type="dxa"/>
-          </w:tcPr>
-          <w:p/>
-        </w:tc>
-        <w:tc>
-          <w:tcPr>
-            <w:tcW w:w="454" w:type="dxa"/>
-          </w:tcPr>
-          <w:p/>
-        </w:tc>
-        <w:tc>
-          <w:tcPr>
-            <w:tcW w:w="469" w:type="dxa"/>
-          </w:tcPr>
-          <w:p/>
-        </w:tc>
-        <w:tc>
-          <w:tcPr>
-            <w:tcW w:w="443" w:type="dxa"/>
-          </w:tcPr>
-          <w:p/>
-        </w:tc>
-        <w:tc>
-          <w:tcPr>
-            <w:tcW w:w="440" w:type="dxa"/>
-          </w:tcPr>
-          <w:p/>
-        </w:tc>
-        <w:tc>
-          <w:tcPr>
-            <w:tcW w:w="465" w:type="dxa"/>
-          </w:tcPr>
-          <w:p/>
-        </w:tc>
-      </w:tr>
-      <w:tr>
-        <w:tc>
-          <w:tcPr>
-            <w:tcW w:w="442" w:type="dxa"/>
-          </w:tcPr>
-          <w:p>
-            <w:r>
-              <w:t>11</w:t>
-            </w:r>
-          </w:p>
-        </w:tc>
-        <w:tc>
-          <w:tcPr>
-            <w:tcW w:w="2408" w:type="dxa"/>
-          </w:tcPr>
-          <w:p>
-            <w:r>
-              <w:t>Sequence diagram</w:t>
-            </w:r>
-          </w:p>
-        </w:tc>
-        <w:tc>
-          <w:tcPr>
-            <w:tcW w:w="1167" w:type="dxa"/>
-          </w:tcPr>
-          <w:p>
-            <w:r>
-              <w:t>13/4/2015</w:t>
-            </w:r>
-          </w:p>
-        </w:tc>
-        <w:tc>
-          <w:tcPr>
-            <w:tcW w:w="1196" w:type="dxa"/>
-          </w:tcPr>
-          <w:p>
-            <w:r>
-              <w:t>16/4/2015</w:t>
-            </w:r>
-          </w:p>
-        </w:tc>
-        <w:tc>
-          <w:tcPr>
-            <w:tcW w:w="1029" w:type="dxa"/>
-          </w:tcPr>
-          <w:p>
-            <w:pPr>
-              <w:jc w:val="center"/>
-            </w:pPr>
-            <w:r>
-              <w:t>4d</w:t>
-            </w:r>
-          </w:p>
-        </w:tc>
-        <w:tc>
-          <w:tcPr>
-            <w:tcW w:w="376" w:type="dxa"/>
-            <w:shd w:val="clear" w:color="auto" w:fill="auto"/>
-          </w:tcPr>
-          <w:p/>
-        </w:tc>
-        <w:tc>
-          <w:tcPr>
-            <w:tcW w:w="405" w:type="dxa"/>
-          </w:tcPr>
-          <w:p/>
-        </w:tc>
-        <w:tc>
-          <w:tcPr>
-            <w:tcW w:w="459" w:type="dxa"/>
-            <w:shd w:val="clear" w:color="auto" w:fill="auto"/>
-          </w:tcPr>
-          <w:p/>
-        </w:tc>
-        <w:tc>
-          <w:tcPr>
-            <w:tcW w:w="459" w:type="dxa"/>
-            <w:shd w:val="clear" w:color="auto" w:fill="auto"/>
-          </w:tcPr>
-          <w:p/>
-        </w:tc>
-        <w:tc>
-          <w:tcPr>
-            <w:tcW w:w="467" w:type="dxa"/>
-            <w:shd w:val="clear" w:color="auto" w:fill="5B9BD5" w:themeFill="accent1"/>
-          </w:tcPr>
-          <w:p>
-            <w:pPr>
-              <w:rPr>
-                <w:color w:val="5B9BD5" w:themeColor="accent1"/>
-              </w:rPr>
-            </w:pPr>
-          </w:p>
-        </w:tc>
-        <w:tc>
-          <w:tcPr>
-            <w:tcW w:w="460" w:type="dxa"/>
-            <w:shd w:val="clear" w:color="auto" w:fill="5B9BD5" w:themeFill="accent1"/>
-          </w:tcPr>
-          <w:p>
-            <w:pPr>
-              <w:rPr>
-                <w:color w:val="5B9BD5" w:themeColor="accent1"/>
-              </w:rPr>
-            </w:pPr>
-          </w:p>
-        </w:tc>
-        <w:tc>
-          <w:tcPr>
-            <w:tcW w:w="466" w:type="dxa"/>
-            <w:shd w:val="clear" w:color="auto" w:fill="5B9BD5" w:themeFill="accent1"/>
-          </w:tcPr>
-          <w:p>
-            <w:pPr>
-              <w:rPr>
-                <w:color w:val="5B9BD5" w:themeColor="accent1"/>
-              </w:rPr>
-            </w:pPr>
-          </w:p>
-        </w:tc>
-        <w:tc>
-          <w:tcPr>
-            <w:tcW w:w="478" w:type="dxa"/>
-            <w:shd w:val="clear" w:color="auto" w:fill="5B9BD5" w:themeFill="accent1"/>
-          </w:tcPr>
-          <w:p>
-            <w:pPr>
-              <w:rPr>
-                <w:color w:val="5B9BD5" w:themeColor="accent1"/>
-              </w:rPr>
-            </w:pPr>
-          </w:p>
-        </w:tc>
-        <w:tc>
-          <w:tcPr>
-            <w:tcW w:w="466" w:type="dxa"/>
-          </w:tcPr>
-          <w:p/>
-        </w:tc>
-        <w:tc>
-          <w:tcPr>
-            <w:tcW w:w="464" w:type="dxa"/>
-          </w:tcPr>
-          <w:p/>
-        </w:tc>
-        <w:tc>
-          <w:tcPr>
-            <w:tcW w:w="461" w:type="dxa"/>
-          </w:tcPr>
-          <w:p/>
-        </w:tc>
-        <w:tc>
-          <w:tcPr>
-            <w:tcW w:w="474" w:type="dxa"/>
-          </w:tcPr>
-          <w:p/>
-        </w:tc>
-        <w:tc>
-          <w:tcPr>
-            <w:tcW w:w="454" w:type="dxa"/>
-          </w:tcPr>
-          <w:p/>
-        </w:tc>
-        <w:tc>
-          <w:tcPr>
-            <w:tcW w:w="469" w:type="dxa"/>
-          </w:tcPr>
-          <w:p/>
-        </w:tc>
-        <w:tc>
-          <w:tcPr>
-            <w:tcW w:w="443" w:type="dxa"/>
-          </w:tcPr>
-          <w:p/>
-        </w:tc>
-        <w:tc>
-          <w:tcPr>
-            <w:tcW w:w="440" w:type="dxa"/>
-          </w:tcPr>
-          <w:p/>
-        </w:tc>
-        <w:tc>
-          <w:tcPr>
-            <w:tcW w:w="465" w:type="dxa"/>
-          </w:tcPr>
-          <w:p/>
-        </w:tc>
-      </w:tr>
-      <w:tr>
-        <w:tc>
-          <w:tcPr>
-            <w:tcW w:w="442" w:type="dxa"/>
-          </w:tcPr>
-          <w:p>
-            <w:r>
-              <w:t>12</w:t>
-            </w:r>
-          </w:p>
-        </w:tc>
-        <w:tc>
-          <w:tcPr>
-            <w:tcW w:w="2408" w:type="dxa"/>
-          </w:tcPr>
-          <w:p>
-            <w:r>
-              <w:t>Prototype</w:t>
-            </w:r>
-          </w:p>
-        </w:tc>
-        <w:tc>
-          <w:tcPr>
-            <w:tcW w:w="1167" w:type="dxa"/>
-          </w:tcPr>
-          <w:p>
-            <w:r>
-              <w:t>17/4/2015</w:t>
-            </w:r>
-          </w:p>
-        </w:tc>
-        <w:tc>
-          <w:tcPr>
-            <w:tcW w:w="1196" w:type="dxa"/>
-          </w:tcPr>
-          <w:p>
-            <w:r>
-              <w:t>17/4/2015</w:t>
-            </w:r>
-          </w:p>
-        </w:tc>
-        <w:tc>
-          <w:tcPr>
-            <w:tcW w:w="1029" w:type="dxa"/>
-          </w:tcPr>
-          <w:p>
-            <w:pPr>
-              <w:jc w:val="center"/>
-            </w:pPr>
-            <w:r>
-              <w:t>1d</w:t>
-            </w:r>
-          </w:p>
-        </w:tc>
-        <w:tc>
-          <w:tcPr>
-            <w:tcW w:w="376" w:type="dxa"/>
-            <w:shd w:val="clear" w:color="auto" w:fill="auto"/>
-          </w:tcPr>
-          <w:p/>
-        </w:tc>
-        <w:tc>
-          <w:tcPr>
-            <w:tcW w:w="405" w:type="dxa"/>
-          </w:tcPr>
-          <w:p/>
-        </w:tc>
-        <w:tc>
-          <w:tcPr>
-            <w:tcW w:w="459" w:type="dxa"/>
-            <w:shd w:val="clear" w:color="auto" w:fill="auto"/>
-          </w:tcPr>
-          <w:p/>
-        </w:tc>
-        <w:tc>
-          <w:tcPr>
-            <w:tcW w:w="459" w:type="dxa"/>
-            <w:shd w:val="clear" w:color="auto" w:fill="auto"/>
-          </w:tcPr>
-          <w:p/>
-        </w:tc>
-        <w:tc>
-          <w:tcPr>
-            <w:tcW w:w="467" w:type="dxa"/>
-            <w:shd w:val="clear" w:color="auto" w:fill="auto"/>
-          </w:tcPr>
-          <w:p/>
-        </w:tc>
-        <w:tc>
-          <w:tcPr>
-            <w:tcW w:w="460" w:type="dxa"/>
-          </w:tcPr>
-          <w:p>
-            <w:bookmarkStart w:id="0" w:name="_GoBack"/>
-            <w:bookmarkEnd w:id="0"/>
-          </w:p>
-        </w:tc>
-        <w:tc>
-          <w:tcPr>
-            <w:tcW w:w="466" w:type="dxa"/>
-            <w:shd w:val="clear" w:color="auto" w:fill="auto"/>
-          </w:tcPr>
-          <w:p/>
-        </w:tc>
-        <w:tc>
-          <w:tcPr>
-            <w:tcW w:w="478" w:type="dxa"/>
-            <w:shd w:val="clear" w:color="auto" w:fill="auto"/>
-          </w:tcPr>
-          <w:p/>
-        </w:tc>
-        <w:tc>
-          <w:tcPr>
-            <w:tcW w:w="466" w:type="dxa"/>
-            <w:shd w:val="clear" w:color="auto" w:fill="5B9BD5" w:themeFill="accent1"/>
-          </w:tcPr>
-          <w:p/>
-        </w:tc>
-        <w:tc>
-          <w:tcPr>
-            <w:tcW w:w="464" w:type="dxa"/>
-          </w:tcPr>
-          <w:p/>
-        </w:tc>
-        <w:tc>
-          <w:tcPr>
-            <w:tcW w:w="461" w:type="dxa"/>
-          </w:tcPr>
-          <w:p/>
-        </w:tc>
-        <w:tc>
-          <w:tcPr>
-            <w:tcW w:w="474" w:type="dxa"/>
-          </w:tcPr>
-          <w:p/>
-        </w:tc>
-        <w:tc>
-          <w:tcPr>
-            <w:tcW w:w="454" w:type="dxa"/>
-          </w:tcPr>
-          <w:p/>
-        </w:tc>
-        <w:tc>
-          <w:tcPr>
-            <w:tcW w:w="469" w:type="dxa"/>
-          </w:tcPr>
-          <w:p/>
-        </w:tc>
-        <w:tc>
-          <w:tcPr>
-            <w:tcW w:w="443" w:type="dxa"/>
-          </w:tcPr>
-          <w:p/>
-        </w:tc>
-        <w:tc>
-          <w:tcPr>
-            <w:tcW w:w="440" w:type="dxa"/>
-          </w:tcPr>
-          <w:p/>
-        </w:tc>
-        <w:tc>
-          <w:tcPr>
-            <w:tcW w:w="465" w:type="dxa"/>
-          </w:tcPr>
-          <w:p/>
-        </w:tc>
-      </w:tr>
-      <w:tr>
-        <w:tc>
-          <w:tcPr>
-            <w:tcW w:w="442" w:type="dxa"/>
-          </w:tcPr>
-          <w:p>
-            <w:r>
-              <w:t>13</w:t>
-            </w:r>
-          </w:p>
-        </w:tc>
-        <w:tc>
-          <w:tcPr>
-            <w:tcW w:w="2408" w:type="dxa"/>
-          </w:tcPr>
-          <w:p>
-            <w:r>
-              <w:t>Traceability matrix</w:t>
-            </w:r>
-          </w:p>
-        </w:tc>
-        <w:tc>
-          <w:tcPr>
-            <w:tcW w:w="1167" w:type="dxa"/>
-          </w:tcPr>
-          <w:p>
-            <w:r>
-              <w:t>18/4/2015</w:t>
-            </w:r>
-          </w:p>
-        </w:tc>
-        <w:tc>
-          <w:tcPr>
-            <w:tcW w:w="1196" w:type="dxa"/>
-          </w:tcPr>
-          <w:p>
-            <w:r>
-              <w:t>18/4/2015</w:t>
-            </w:r>
-          </w:p>
-        </w:tc>
-        <w:tc>
-          <w:tcPr>
-            <w:tcW w:w="1029" w:type="dxa"/>
-          </w:tcPr>
-          <w:p>
-            <w:pPr>
-              <w:jc w:val="center"/>
-            </w:pPr>
-            <w:r>
-              <w:t>1d</w:t>
-            </w:r>
-          </w:p>
-        </w:tc>
-        <w:tc>
-          <w:tcPr>
-            <w:tcW w:w="376" w:type="dxa"/>
-            <w:shd w:val="clear" w:color="auto" w:fill="auto"/>
-          </w:tcPr>
-          <w:p/>
-        </w:tc>
-        <w:tc>
-          <w:tcPr>
-            <w:tcW w:w="405" w:type="dxa"/>
-          </w:tcPr>
-          <w:p/>
-        </w:tc>
-        <w:tc>
-          <w:tcPr>
-            <w:tcW w:w="459" w:type="dxa"/>
-            <w:shd w:val="clear" w:color="auto" w:fill="auto"/>
-          </w:tcPr>
-          <w:p/>
-        </w:tc>
-        <w:tc>
-          <w:tcPr>
-            <w:tcW w:w="459" w:type="dxa"/>
-            <w:shd w:val="clear" w:color="auto" w:fill="auto"/>
-          </w:tcPr>
-          <w:p/>
-        </w:tc>
-        <w:tc>
-          <w:tcPr>
-            <w:tcW w:w="467" w:type="dxa"/>
-            <w:shd w:val="clear" w:color="auto" w:fill="auto"/>
-          </w:tcPr>
-          <w:p/>
-        </w:tc>
-        <w:tc>
-          <w:tcPr>
-            <w:tcW w:w="460" w:type="dxa"/>
-          </w:tcPr>
-          <w:p/>
-        </w:tc>
-        <w:tc>
-          <w:tcPr>
-            <w:tcW w:w="466" w:type="dxa"/>
-            <w:shd w:val="clear" w:color="auto" w:fill="auto"/>
-          </w:tcPr>
-          <w:p/>
-        </w:tc>
-        <w:tc>
-          <w:tcPr>
-            <w:tcW w:w="478" w:type="dxa"/>
-            <w:shd w:val="clear" w:color="auto" w:fill="auto"/>
-          </w:tcPr>
-          <w:p/>
-        </w:tc>
-        <w:tc>
-          <w:tcPr>
-            <w:tcW w:w="466" w:type="dxa"/>
-          </w:tcPr>
-          <w:p/>
-        </w:tc>
-        <w:tc>
-          <w:tcPr>
-            <w:tcW w:w="464" w:type="dxa"/>
-            <w:shd w:val="clear" w:color="auto" w:fill="5B9BD5" w:themeFill="accent1"/>
-          </w:tcPr>
-          <w:p>
-            <w:pPr>
-              <w:rPr>
-                <w:color w:val="5B9BD5" w:themeColor="accent1"/>
-              </w:rPr>
-            </w:pPr>
-          </w:p>
-        </w:tc>
-        <w:tc>
-          <w:tcPr>
-            <w:tcW w:w="461" w:type="dxa"/>
-          </w:tcPr>
-          <w:p/>
-        </w:tc>
-        <w:tc>
-          <w:tcPr>
-            <w:tcW w:w="474" w:type="dxa"/>
-          </w:tcPr>
-          <w:p/>
-        </w:tc>
-        <w:tc>
-          <w:tcPr>
-            <w:tcW w:w="454" w:type="dxa"/>
-          </w:tcPr>
-          <w:p/>
-        </w:tc>
-        <w:tc>
-          <w:tcPr>
-            <w:tcW w:w="469" w:type="dxa"/>
-          </w:tcPr>
-          <w:p/>
-        </w:tc>
-        <w:tc>
-          <w:tcPr>
-            <w:tcW w:w="443" w:type="dxa"/>
-          </w:tcPr>
-          <w:p/>
-        </w:tc>
-        <w:tc>
-          <w:tcPr>
-            <w:tcW w:w="440" w:type="dxa"/>
-          </w:tcPr>
-          <w:p/>
-        </w:tc>
-        <w:tc>
-          <w:tcPr>
-            <w:tcW w:w="465" w:type="dxa"/>
-          </w:tcPr>
-          <w:p/>
-        </w:tc>
-      </w:tr>
-      <w:tr>
-        <w:tc>
-          <w:tcPr>
-            <w:tcW w:w="442" w:type="dxa"/>
-          </w:tcPr>
-          <w:p>
-            <w:r>
-              <w:t>14</w:t>
-            </w:r>
-          </w:p>
-        </w:tc>
-        <w:tc>
-          <w:tcPr>
-            <w:tcW w:w="2408" w:type="dxa"/>
-          </w:tcPr>
-          <w:p>
-            <w:r>
-              <w:t>Review documentation</w:t>
-            </w:r>
-          </w:p>
-        </w:tc>
-        <w:tc>
-          <w:tcPr>
-            <w:tcW w:w="1167" w:type="dxa"/>
-          </w:tcPr>
-          <w:p>
-            <w:r>
-              <w:t>19/4/2014</w:t>
-            </w:r>
-          </w:p>
-        </w:tc>
-        <w:tc>
-          <w:tcPr>
-            <w:tcW w:w="1196" w:type="dxa"/>
-          </w:tcPr>
-          <w:p>
-            <w:r>
-              <w:t>24/4/2015</w:t>
-            </w:r>
-          </w:p>
-        </w:tc>
-        <w:tc>
-          <w:tcPr>
-            <w:tcW w:w="1029" w:type="dxa"/>
-          </w:tcPr>
-          <w:p>
-            <w:pPr>
-              <w:jc w:val="center"/>
-            </w:pPr>
-          </w:p>
-        </w:tc>
-        <w:tc>
-          <w:tcPr>
-            <w:tcW w:w="376" w:type="dxa"/>
-            <w:shd w:val="clear" w:color="auto" w:fill="auto"/>
-          </w:tcPr>
-          <w:p/>
-        </w:tc>
-        <w:tc>
-          <w:tcPr>
-            <w:tcW w:w="405" w:type="dxa"/>
-          </w:tcPr>
-          <w:p/>
-        </w:tc>
-        <w:tc>
-          <w:tcPr>
-            <w:tcW w:w="459" w:type="dxa"/>
-            <w:shd w:val="clear" w:color="auto" w:fill="auto"/>
-          </w:tcPr>
-          <w:p/>
-        </w:tc>
-        <w:tc>
-          <w:tcPr>
-            <w:tcW w:w="459" w:type="dxa"/>
-            <w:shd w:val="clear" w:color="auto" w:fill="auto"/>
-          </w:tcPr>
-          <w:p/>
-        </w:tc>
-        <w:tc>
-          <w:tcPr>
-            <w:tcW w:w="467" w:type="dxa"/>
-            <w:shd w:val="clear" w:color="auto" w:fill="auto"/>
-          </w:tcPr>
-          <w:p/>
-        </w:tc>
-        <w:tc>
-          <w:tcPr>
-            <w:tcW w:w="460" w:type="dxa"/>
-          </w:tcPr>
-          <w:p/>
-        </w:tc>
-        <w:tc>
-          <w:tcPr>
-            <w:tcW w:w="466" w:type="dxa"/>
-            <w:shd w:val="clear" w:color="auto" w:fill="auto"/>
-          </w:tcPr>
-          <w:p/>
-        </w:tc>
-        <w:tc>
-          <w:tcPr>
-            <w:tcW w:w="478" w:type="dxa"/>
-            <w:shd w:val="clear" w:color="auto" w:fill="auto"/>
-          </w:tcPr>
-          <w:p/>
-        </w:tc>
-        <w:tc>
-          <w:tcPr>
-            <w:tcW w:w="466" w:type="dxa"/>
-          </w:tcPr>
-          <w:p/>
-        </w:tc>
-        <w:tc>
-          <w:tcPr>
-            <w:tcW w:w="464" w:type="dxa"/>
-          </w:tcPr>
-          <w:p/>
-        </w:tc>
-        <w:tc>
-          <w:tcPr>
-            <w:tcW w:w="461" w:type="dxa"/>
-            <w:shd w:val="clear" w:color="auto" w:fill="5B9BD5" w:themeFill="accent1"/>
-          </w:tcPr>
-          <w:p/>
-        </w:tc>
-        <w:tc>
-          <w:tcPr>
-            <w:tcW w:w="474" w:type="dxa"/>
-            <w:shd w:val="clear" w:color="auto" w:fill="5B9BD5" w:themeFill="accent1"/>
-          </w:tcPr>
-          <w:p/>
-        </w:tc>
-        <w:tc>
-          <w:tcPr>
-            <w:tcW w:w="454" w:type="dxa"/>
-            <w:shd w:val="clear" w:color="auto" w:fill="5B9BD5" w:themeFill="accent1"/>
-          </w:tcPr>
-          <w:p/>
-        </w:tc>
-        <w:tc>
-          <w:tcPr>
-            <w:tcW w:w="469" w:type="dxa"/>
-            <w:shd w:val="clear" w:color="auto" w:fill="5B9BD5" w:themeFill="accent1"/>
-          </w:tcPr>
-          <w:p/>
-        </w:tc>
-        <w:tc>
-          <w:tcPr>
-            <w:tcW w:w="443" w:type="dxa"/>
-            <w:shd w:val="clear" w:color="auto" w:fill="5B9BD5" w:themeFill="accent1"/>
-          </w:tcPr>
-          <w:p/>
-        </w:tc>
-        <w:tc>
-          <w:tcPr>
-            <w:tcW w:w="440" w:type="dxa"/>
-            <w:shd w:val="clear" w:color="auto" w:fill="5B9BD5" w:themeFill="accent1"/>
-          </w:tcPr>
-          <w:p/>
-        </w:tc>
-        <w:tc>
-          <w:tcPr>
-            <w:tcW w:w="465" w:type="dxa"/>
-          </w:tcPr>
-          <w:p/>
-        </w:tc>
-      </w:tr>
-      <w:tr>
-        <w:tc>
-          <w:tcPr>
-            <w:tcW w:w="442" w:type="dxa"/>
-          </w:tcPr>
-          <w:p>
-            <w:r>
-              <w:t>15</w:t>
-            </w:r>
-          </w:p>
-        </w:tc>
-        <w:tc>
-          <w:tcPr>
-            <w:tcW w:w="2408" w:type="dxa"/>
-          </w:tcPr>
-          <w:p>
-            <w:r>
-              <w:t>Progress report I : Presentation and Submission</w:t>
-            </w:r>
-          </w:p>
-        </w:tc>
-        <w:tc>
-          <w:tcPr>
-            <w:tcW w:w="1167" w:type="dxa"/>
-          </w:tcPr>
-          <w:p>
-            <w:r>
-              <w:t>25/4/2015</w:t>
-            </w:r>
-          </w:p>
-        </w:tc>
-        <w:tc>
-          <w:tcPr>
-            <w:tcW w:w="1196" w:type="dxa"/>
-          </w:tcPr>
-          <w:p>
-            <w:r>
-              <w:t>25/4/2015</w:t>
-            </w:r>
-          </w:p>
-        </w:tc>
-        <w:tc>
-          <w:tcPr>
-            <w:tcW w:w="1029" w:type="dxa"/>
-          </w:tcPr>
-          <w:p>
-            <w:pPr>
-              <w:jc w:val="center"/>
-            </w:pPr>
-            <w:r>
-              <w:t>1d</w:t>
-            </w:r>
-          </w:p>
-        </w:tc>
-        <w:tc>
-          <w:tcPr>
-            <w:tcW w:w="376" w:type="dxa"/>
-          </w:tcPr>
-          <w:p/>
-        </w:tc>
-        <w:tc>
-          <w:tcPr>
-            <w:tcW w:w="405" w:type="dxa"/>
-          </w:tcPr>
-          <w:p/>
-        </w:tc>
-        <w:tc>
-          <w:tcPr>
-            <w:tcW w:w="459" w:type="dxa"/>
-          </w:tcPr>
-          <w:p/>
-        </w:tc>
-        <w:tc>
-          <w:tcPr>
-            <w:tcW w:w="459" w:type="dxa"/>
-          </w:tcPr>
-          <w:p/>
-        </w:tc>
-        <w:tc>
-          <w:tcPr>
-            <w:tcW w:w="467" w:type="dxa"/>
-          </w:tcPr>
-          <w:p/>
-        </w:tc>
-        <w:tc>
-          <w:tcPr>
-            <w:tcW w:w="460" w:type="dxa"/>
-          </w:tcPr>
-          <w:p/>
-        </w:tc>
-        <w:tc>
-          <w:tcPr>
-            <w:tcW w:w="466" w:type="dxa"/>
-          </w:tcPr>
-          <w:p/>
-        </w:tc>
-        <w:tc>
-          <w:tcPr>
-            <w:tcW w:w="478" w:type="dxa"/>
-          </w:tcPr>
-          <w:p/>
-        </w:tc>
-        <w:tc>
-          <w:tcPr>
-            <w:tcW w:w="466" w:type="dxa"/>
-          </w:tcPr>
-          <w:p/>
-        </w:tc>
-        <w:tc>
-          <w:tcPr>
-            <w:tcW w:w="464" w:type="dxa"/>
-          </w:tcPr>
-          <w:p/>
-        </w:tc>
-        <w:tc>
-          <w:tcPr>
-            <w:tcW w:w="461" w:type="dxa"/>
-          </w:tcPr>
-          <w:p/>
-        </w:tc>
-        <w:tc>
-          <w:tcPr>
-            <w:tcW w:w="474" w:type="dxa"/>
-          </w:tcPr>
-          <w:p/>
-        </w:tc>
-        <w:tc>
-          <w:tcPr>
-            <w:tcW w:w="454" w:type="dxa"/>
-          </w:tcPr>
-          <w:p/>
-        </w:tc>
-        <w:tc>
-          <w:tcPr>
-            <w:tcW w:w="469" w:type="dxa"/>
-          </w:tcPr>
-          <w:p/>
-        </w:tc>
-        <w:tc>
-          <w:tcPr>
-            <w:tcW w:w="443" w:type="dxa"/>
-          </w:tcPr>
-          <w:p/>
-        </w:tc>
-        <w:tc>
-          <w:tcPr>
-            <w:tcW w:w="440" w:type="dxa"/>
-          </w:tcPr>
-          <w:p/>
-        </w:tc>
-        <w:tc>
-          <w:tcPr>
-            <w:tcW w:w="465" w:type="dxa"/>
-            <w:shd w:val="clear" w:color="auto" w:fill="5B9BD5" w:themeFill="accent1"/>
-          </w:tcPr>
-          <w:p/>
-        </w:tc>
-      </w:tr>
-    </w:tbl>
-    <w:p>
-      <w:pPr>
-        <w:jc w:val="center"/>
-      </w:pPr>
-      <w:r>
-        <w:rPr>
-          <w:b/>
-          <w:bCs/>
-        </w:rPr>
-        <w:t>Figure 3</w:t>
-      </w:r>
-      <w:r>
-        <w:rPr>
-          <w:b/>
-          <w:bCs/>
-        </w:rPr>
-        <w:t>:</w:t>
-      </w:r>
-      <w:r>
-        <w:t xml:space="preserve"> Final progress report Milestone</w:t>
-      </w:r>
-    </w:p>
-    <w:p>
-      <w:r>
-        <w:br w:type="page"/>
-      </w:r>
-    </w:p>
-    <w:p>
-      <w:pPr>
-        <w:jc w:val="center"/>
-      </w:pPr>
-    </w:p>
-    <w:p>
-      <w:pPr>
-        <w:jc w:val="center"/>
-      </w:pPr>
+      <w:bookmarkStart w:id="0" w:name="_GoBack"/>
+      <w:bookmarkEnd w:id="0"/>
     </w:p>
     <w:sectPr>
       <w:pgSz w:w="16838" w:h="11906" w:orient="landscape"/>

</xml_diff>